<commit_message>
third work report part 2
</commit_message>
<xml_diff>
--- a/گزارشکار های آز مدار/گزارشکار سوم/گزارشکار سوم.docx
+++ b/گزارشکار های آز مدار/گزارشکار سوم/گزارشکار سوم.docx
@@ -9800,7 +9800,38 @@
           <w:szCs w:val="28"/>
           <w:rtl/>
         </w:rPr>
-        <w:t xml:space="preserve"> کد مالتی پلکسر 4 به 1 با کلاک</w:t>
+        <w:t xml:space="preserve"> کد</w:t>
+      </w:r>
+      <w:r>
+        <w:rPr>
+          <w:rFonts w:cs="B Nazanin" w:hint="cs"/>
+          <w:color w:val="0070C0"/>
+          <w:sz w:val="28"/>
+          <w:szCs w:val="28"/>
+          <w:rtl/>
+          <w:lang w:bidi="fa-IR"/>
+        </w:rPr>
+        <w:t xml:space="preserve"> </w:t>
+      </w:r>
+      <w:r>
+        <w:rPr>
+          <w:rFonts w:cs="B Nazanin"/>
+          <w:color w:val="0070C0"/>
+          <w:sz w:val="28"/>
+          <w:szCs w:val="28"/>
+          <w:lang w:bidi="fa-IR"/>
+        </w:rPr>
+        <w:t>VHDL</w:t>
+      </w:r>
+      <w:r>
+        <w:rPr>
+          <w:rFonts w:cs="B Nazanin" w:hint="cs"/>
+          <w:color w:val="0070C0"/>
+          <w:sz w:val="28"/>
+          <w:szCs w:val="28"/>
+          <w:rtl/>
+        </w:rPr>
+        <w:t xml:space="preserve"> مالتی پلکسر 4 به 1 با کلاک</w:t>
       </w:r>
     </w:p>
     <w:p>
@@ -11741,6 +11772,28 @@
         </w:rPr>
         <w:t>پیاده سازی این ماژول مانند نوع بی کلاک آن(سوال قبل) است با این تفاوت که هر 4 مالتی پلکسر دارای خط کلاک مشترک هستند.</w:t>
       </w:r>
+      <w:r>
+        <w:rPr>
+          <w:rFonts w:cs="B Nazanin" w:hint="cs"/>
+          <w:sz w:val="28"/>
+          <w:szCs w:val="28"/>
+          <w:rtl/>
+          <w:lang w:bidi="fa-IR"/>
+        </w:rPr>
+        <w:t>(تصویر 20)</w:t>
+      </w:r>
+    </w:p>
+    <w:p>
+      <w:pPr>
+        <w:bidi/>
+        <w:rPr>
+          <w:rFonts w:cs="B Nazanin"/>
+          <w:sz w:val="28"/>
+          <w:szCs w:val="28"/>
+          <w:rtl/>
+          <w:lang w:bidi="fa-IR"/>
+        </w:rPr>
+      </w:pPr>
     </w:p>
     <w:p>
       <w:pPr>
@@ -11757,7 +11810,7 @@
         <w:lastRenderedPageBreak/>
         <w:drawing>
           <wp:inline distT="0" distB="0" distL="0" distR="0" wp14:anchorId="0FB1B3D2" wp14:editId="2F4C33F7">
-            <wp:extent cx="4290791" cy="2000250"/>
+            <wp:extent cx="4102813" cy="1912620"/>
             <wp:effectExtent l="0" t="0" r="0" b="0"/>
             <wp:docPr id="15" name="Picture 15" descr="C:\Users\Amin\Desktop\mux 4 to 1 - Copy.png"/>
             <wp:cNvGraphicFramePr>
@@ -11788,7 +11841,7 @@
                   <pic:spPr bwMode="auto">
                     <a:xfrm>
                       <a:off x="0" y="0"/>
-                      <a:ext cx="4303223" cy="2006046"/>
+                      <a:ext cx="4106441" cy="1914311"/>
                     </a:xfrm>
                     <a:prstGeom prst="rect">
                       <a:avLst/>
@@ -11905,6 +11958,986 @@
           <w:lang w:bidi="fa-IR"/>
         </w:rPr>
       </w:pPr>
+    </w:p>
+    <w:p>
+      <w:pPr>
+        <w:bidi/>
+        <w:rPr>
+          <w:rFonts w:cs="B Nazanin"/>
+          <w:sz w:val="28"/>
+          <w:szCs w:val="28"/>
+          <w:rtl/>
+          <w:lang w:bidi="fa-IR"/>
+        </w:rPr>
+      </w:pPr>
+      <w:r>
+        <w:rPr>
+          <w:rFonts w:cs="B Nazanin" w:hint="cs"/>
+          <w:sz w:val="28"/>
+          <w:szCs w:val="28"/>
+          <w:rtl/>
+          <w:lang w:bidi="fa-IR"/>
+        </w:rPr>
+        <w:t xml:space="preserve">برای پیاده سازی کد مالتی پلکسر 4 به 1 با کلاک مانند بی کلاک است و از ساختار </w:t>
+      </w:r>
+      <w:r>
+        <w:rPr>
+          <w:rFonts w:cs="B Nazanin"/>
+          <w:sz w:val="28"/>
+          <w:szCs w:val="28"/>
+          <w:lang w:bidi="fa-IR"/>
+        </w:rPr>
+        <w:t>case</w:t>
+      </w:r>
+      <w:r>
+        <w:rPr>
+          <w:rFonts w:cs="B Nazanin" w:hint="cs"/>
+          <w:sz w:val="28"/>
+          <w:szCs w:val="28"/>
+          <w:rtl/>
+          <w:lang w:bidi="fa-IR"/>
+        </w:rPr>
+        <w:t xml:space="preserve"> استفاده می شود با این تفاوت که یک پورت کلاک تعریف میکنیم و پروسه خود را حساس به تغییرات کلاک میکنیم که با تغییرات کلاک خروجی ما نیز تغییر کند.</w:t>
+      </w:r>
+    </w:p>
+    <w:p>
+      <w:pPr>
+        <w:bidi/>
+        <w:rPr>
+          <w:rtl/>
+          <w:lang w:bidi="fa-IR"/>
+        </w:rPr>
+      </w:pPr>
+    </w:p>
+    <w:p>
+      <w:pPr>
+        <w:keepNext/>
+        <w:bidi/>
+      </w:pPr>
+      <w:r>
+        <w:rPr>
+          <w:rFonts w:cs="Arial"/>
+          <w:noProof/>
+          <w:rtl/>
+        </w:rPr>
+        <w:drawing>
+          <wp:inline distT="0" distB="0" distL="0" distR="0">
+            <wp:extent cx="5943600" cy="2189486"/>
+            <wp:effectExtent l="0" t="0" r="0" b="1270"/>
+            <wp:docPr id="16" name="Picture 16" descr="C:\Users\Amin\Pictures\Screenshots\Screenshot (337).png"/>
+            <wp:cNvGraphicFramePr>
+              <a:graphicFrameLocks xmlns:a="http://schemas.openxmlformats.org/drawingml/2006/main" noChangeAspect="1"/>
+            </wp:cNvGraphicFramePr>
+            <a:graphic xmlns:a="http://schemas.openxmlformats.org/drawingml/2006/main">
+              <a:graphicData uri="http://schemas.openxmlformats.org/drawingml/2006/picture">
+                <pic:pic xmlns:pic="http://schemas.openxmlformats.org/drawingml/2006/picture">
+                  <pic:nvPicPr>
+                    <pic:cNvPr id="0" name="Picture 12" descr="C:\Users\Amin\Pictures\Screenshots\Screenshot (337).png"/>
+                    <pic:cNvPicPr>
+                      <a:picLocks noChangeAspect="1" noChangeArrowheads="1"/>
+                    </pic:cNvPicPr>
+                  </pic:nvPicPr>
+                  <pic:blipFill>
+                    <a:blip r:embed="rId28" cstate="print">
+                      <a:extLst>
+                        <a:ext uri="{28A0092B-C50C-407E-A947-70E740481C1C}">
+                          <a14:useLocalDpi xmlns:a14="http://schemas.microsoft.com/office/drawing/2010/main" val="0"/>
+                        </a:ext>
+                      </a:extLst>
+                    </a:blip>
+                    <a:srcRect/>
+                    <a:stretch>
+                      <a:fillRect/>
+                    </a:stretch>
+                  </pic:blipFill>
+                  <pic:spPr bwMode="auto">
+                    <a:xfrm>
+                      <a:off x="0" y="0"/>
+                      <a:ext cx="5943600" cy="2189486"/>
+                    </a:xfrm>
+                    <a:prstGeom prst="rect">
+                      <a:avLst/>
+                    </a:prstGeom>
+                    <a:noFill/>
+                    <a:ln>
+                      <a:noFill/>
+                    </a:ln>
+                  </pic:spPr>
+                </pic:pic>
+              </a:graphicData>
+            </a:graphic>
+          </wp:inline>
+        </w:drawing>
+      </w:r>
+    </w:p>
+    <w:p>
+      <w:pPr>
+        <w:pStyle w:val="Caption"/>
+        <w:bidi/>
+        <w:jc w:val="center"/>
+        <w:rPr>
+          <w:rFonts w:cs="B Nazanin" w:hint="cs"/>
+          <w:color w:val="0070C0"/>
+          <w:sz w:val="28"/>
+          <w:szCs w:val="28"/>
+          <w:rtl/>
+          <w:lang w:bidi="fa-IR"/>
+        </w:rPr>
+      </w:pPr>
+      <w:r>
+        <w:rPr>
+          <w:rFonts w:cs="B Nazanin"/>
+          <w:color w:val="0070C0"/>
+          <w:sz w:val="28"/>
+          <w:szCs w:val="28"/>
+          <w:rtl/>
+        </w:rPr>
+        <w:t>تصو</w:t>
+      </w:r>
+      <w:r>
+        <w:rPr>
+          <w:rFonts w:cs="B Nazanin" w:hint="cs"/>
+          <w:color w:val="0070C0"/>
+          <w:sz w:val="28"/>
+          <w:szCs w:val="28"/>
+          <w:rtl/>
+        </w:rPr>
+        <w:t>ی</w:t>
+      </w:r>
+      <w:r>
+        <w:rPr>
+          <w:rFonts w:cs="B Nazanin" w:hint="eastAsia"/>
+          <w:color w:val="0070C0"/>
+          <w:sz w:val="28"/>
+          <w:szCs w:val="28"/>
+          <w:rtl/>
+        </w:rPr>
+        <w:t>ر</w:t>
+      </w:r>
+      <w:r>
+        <w:rPr>
+          <w:rFonts w:cs="B Nazanin"/>
+          <w:color w:val="0070C0"/>
+          <w:sz w:val="28"/>
+          <w:szCs w:val="28"/>
+          <w:rtl/>
+        </w:rPr>
+        <w:t xml:space="preserve"> </w:t>
+      </w:r>
+      <w:r>
+        <w:rPr>
+          <w:rFonts w:cs="B Nazanin" w:hint="cs"/>
+          <w:color w:val="0070C0"/>
+          <w:sz w:val="28"/>
+          <w:szCs w:val="28"/>
+          <w:rtl/>
+        </w:rPr>
+        <w:t xml:space="preserve">21 </w:t>
+      </w:r>
+      <w:r>
+        <w:rPr>
+          <w:rFonts w:ascii="Times New Roman" w:hAnsi="Times New Roman" w:cs="Times New Roman" w:hint="cs"/>
+          <w:color w:val="0070C0"/>
+          <w:sz w:val="28"/>
+          <w:szCs w:val="28"/>
+          <w:rtl/>
+        </w:rPr>
+        <w:t>–</w:t>
+      </w:r>
+      <w:r>
+        <w:rPr>
+          <w:rFonts w:cs="B Nazanin" w:hint="cs"/>
+          <w:color w:val="0070C0"/>
+          <w:sz w:val="28"/>
+          <w:szCs w:val="28"/>
+          <w:rtl/>
+        </w:rPr>
+        <w:t xml:space="preserve"> کد </w:t>
+      </w:r>
+      <w:r>
+        <w:rPr>
+          <w:rFonts w:cs="B Nazanin"/>
+          <w:color w:val="0070C0"/>
+          <w:sz w:val="28"/>
+          <w:szCs w:val="28"/>
+        </w:rPr>
+        <w:t>VHDL</w:t>
+      </w:r>
+      <w:r>
+        <w:rPr>
+          <w:rFonts w:cs="B Nazanin" w:hint="cs"/>
+          <w:color w:val="0070C0"/>
+          <w:sz w:val="28"/>
+          <w:szCs w:val="28"/>
+          <w:rtl/>
+          <w:lang w:bidi="fa-IR"/>
+        </w:rPr>
+        <w:t xml:space="preserve"> مالتی پلکسر 4 به 1 تک بیتی</w:t>
+      </w:r>
+    </w:p>
+    <w:p>
+      <w:pPr>
+        <w:bidi/>
+        <w:rPr>
+          <w:lang w:bidi="fa-IR"/>
+        </w:rPr>
+      </w:pPr>
+    </w:p>
+    <w:p>
+      <w:pPr>
+        <w:pStyle w:val="Caption"/>
+        <w:bidi/>
+        <w:rPr>
+          <w:rtl/>
+          <w:lang w:bidi="fa-IR"/>
+        </w:rPr>
+      </w:pPr>
+    </w:p>
+    <w:p>
+      <w:pPr>
+        <w:bidi/>
+        <w:rPr>
+          <w:rtl/>
+          <w:lang w:bidi="fa-IR"/>
+        </w:rPr>
+      </w:pPr>
+    </w:p>
+    <w:p>
+      <w:pPr>
+        <w:bidi/>
+        <w:rPr>
+          <w:rtl/>
+          <w:lang w:bidi="fa-IR"/>
+        </w:rPr>
+      </w:pPr>
+    </w:p>
+    <w:p>
+      <w:pPr>
+        <w:bidi/>
+        <w:rPr>
+          <w:rtl/>
+          <w:lang w:bidi="fa-IR"/>
+        </w:rPr>
+      </w:pPr>
+    </w:p>
+    <w:p>
+      <w:pPr>
+        <w:bidi/>
+        <w:rPr>
+          <w:rtl/>
+          <w:lang w:bidi="fa-IR"/>
+        </w:rPr>
+      </w:pPr>
+    </w:p>
+    <w:p>
+      <w:pPr>
+        <w:keepNext/>
+        <w:bidi/>
+      </w:pPr>
+      <w:r>
+        <w:rPr>
+          <w:rFonts w:cs="Arial"/>
+          <w:noProof/>
+          <w:rtl/>
+        </w:rPr>
+        <w:lastRenderedPageBreak/>
+        <w:drawing>
+          <wp:inline distT="0" distB="0" distL="0" distR="0">
+            <wp:extent cx="5943600" cy="2123780"/>
+            <wp:effectExtent l="0" t="0" r="0" b="0"/>
+            <wp:docPr id="17" name="Picture 17" descr="C:\Users\Amin\Pictures\Screenshots\Screenshot (338).png"/>
+            <wp:cNvGraphicFramePr>
+              <a:graphicFrameLocks xmlns:a="http://schemas.openxmlformats.org/drawingml/2006/main" noChangeAspect="1"/>
+            </wp:cNvGraphicFramePr>
+            <a:graphic xmlns:a="http://schemas.openxmlformats.org/drawingml/2006/main">
+              <a:graphicData uri="http://schemas.openxmlformats.org/drawingml/2006/picture">
+                <pic:pic xmlns:pic="http://schemas.openxmlformats.org/drawingml/2006/picture">
+                  <pic:nvPicPr>
+                    <pic:cNvPr id="0" name="Picture 13" descr="C:\Users\Amin\Pictures\Screenshots\Screenshot (338).png"/>
+                    <pic:cNvPicPr>
+                      <a:picLocks noChangeAspect="1" noChangeArrowheads="1"/>
+                    </pic:cNvPicPr>
+                  </pic:nvPicPr>
+                  <pic:blipFill>
+                    <a:blip r:embed="rId29" cstate="print">
+                      <a:extLst>
+                        <a:ext uri="{28A0092B-C50C-407E-A947-70E740481C1C}">
+                          <a14:useLocalDpi xmlns:a14="http://schemas.microsoft.com/office/drawing/2010/main" val="0"/>
+                        </a:ext>
+                      </a:extLst>
+                    </a:blip>
+                    <a:srcRect/>
+                    <a:stretch>
+                      <a:fillRect/>
+                    </a:stretch>
+                  </pic:blipFill>
+                  <pic:spPr bwMode="auto">
+                    <a:xfrm>
+                      <a:off x="0" y="0"/>
+                      <a:ext cx="5943600" cy="2123780"/>
+                    </a:xfrm>
+                    <a:prstGeom prst="rect">
+                      <a:avLst/>
+                    </a:prstGeom>
+                    <a:noFill/>
+                    <a:ln>
+                      <a:noFill/>
+                    </a:ln>
+                  </pic:spPr>
+                </pic:pic>
+              </a:graphicData>
+            </a:graphic>
+          </wp:inline>
+        </w:drawing>
+      </w:r>
+    </w:p>
+    <w:p>
+      <w:pPr>
+        <w:pStyle w:val="Caption"/>
+        <w:bidi/>
+        <w:jc w:val="center"/>
+        <w:rPr>
+          <w:rFonts w:cs="B Nazanin"/>
+          <w:color w:val="0070C0"/>
+          <w:sz w:val="28"/>
+          <w:szCs w:val="28"/>
+          <w:rtl/>
+          <w:lang w:bidi="fa-IR"/>
+        </w:rPr>
+      </w:pPr>
+      <w:r>
+        <w:rPr>
+          <w:rFonts w:cs="B Nazanin"/>
+          <w:color w:val="0070C0"/>
+          <w:sz w:val="28"/>
+          <w:szCs w:val="28"/>
+          <w:rtl/>
+        </w:rPr>
+        <w:t>تصو</w:t>
+      </w:r>
+      <w:r>
+        <w:rPr>
+          <w:rFonts w:cs="B Nazanin" w:hint="cs"/>
+          <w:color w:val="0070C0"/>
+          <w:sz w:val="28"/>
+          <w:szCs w:val="28"/>
+          <w:rtl/>
+        </w:rPr>
+        <w:t>ی</w:t>
+      </w:r>
+      <w:r>
+        <w:rPr>
+          <w:rFonts w:cs="B Nazanin" w:hint="eastAsia"/>
+          <w:color w:val="0070C0"/>
+          <w:sz w:val="28"/>
+          <w:szCs w:val="28"/>
+          <w:rtl/>
+        </w:rPr>
+        <w:t>ر</w:t>
+      </w:r>
+      <w:r>
+        <w:rPr>
+          <w:rFonts w:cs="B Nazanin"/>
+          <w:color w:val="0070C0"/>
+          <w:sz w:val="28"/>
+          <w:szCs w:val="28"/>
+          <w:rtl/>
+        </w:rPr>
+        <w:t xml:space="preserve"> </w:t>
+      </w:r>
+      <w:r>
+        <w:rPr>
+          <w:rFonts w:cs="B Nazanin" w:hint="cs"/>
+          <w:color w:val="0070C0"/>
+          <w:sz w:val="28"/>
+          <w:szCs w:val="28"/>
+          <w:rtl/>
+        </w:rPr>
+        <w:t xml:space="preserve">22 </w:t>
+      </w:r>
+      <w:r>
+        <w:rPr>
+          <w:rFonts w:ascii="Times New Roman" w:hAnsi="Times New Roman" w:cs="Times New Roman" w:hint="cs"/>
+          <w:color w:val="0070C0"/>
+          <w:sz w:val="28"/>
+          <w:szCs w:val="28"/>
+          <w:rtl/>
+        </w:rPr>
+        <w:t>–</w:t>
+      </w:r>
+      <w:r>
+        <w:rPr>
+          <w:rFonts w:cs="B Nazanin" w:hint="cs"/>
+          <w:color w:val="0070C0"/>
+          <w:sz w:val="28"/>
+          <w:szCs w:val="28"/>
+          <w:rtl/>
+        </w:rPr>
+        <w:t xml:space="preserve"> کد </w:t>
+      </w:r>
+      <w:r>
+        <w:rPr>
+          <w:rFonts w:cs="B Nazanin"/>
+          <w:color w:val="0070C0"/>
+          <w:sz w:val="28"/>
+          <w:szCs w:val="28"/>
+        </w:rPr>
+        <w:t>VHDL</w:t>
+      </w:r>
+      <w:r>
+        <w:rPr>
+          <w:rFonts w:cs="B Nazanin" w:hint="cs"/>
+          <w:color w:val="0070C0"/>
+          <w:sz w:val="28"/>
+          <w:szCs w:val="28"/>
+          <w:rtl/>
+          <w:lang w:bidi="fa-IR"/>
+        </w:rPr>
+        <w:t xml:space="preserve"> مالتی پلکسر 4 به 1 چهار بیتی</w:t>
+      </w:r>
+    </w:p>
+    <w:p>
+      <w:pPr>
+        <w:bidi/>
+        <w:rPr>
+          <w:rtl/>
+          <w:lang w:bidi="fa-IR"/>
+        </w:rPr>
+      </w:pPr>
+    </w:p>
+    <w:p>
+      <w:pPr>
+        <w:bidi/>
+        <w:rPr>
+          <w:rFonts w:cs="B Nazanin"/>
+          <w:sz w:val="28"/>
+          <w:szCs w:val="28"/>
+          <w:lang w:bidi="fa-IR"/>
+        </w:rPr>
+      </w:pPr>
+      <w:r>
+        <w:rPr>
+          <w:rFonts w:cs="B Nazanin" w:hint="cs"/>
+          <w:sz w:val="28"/>
+          <w:szCs w:val="28"/>
+          <w:rtl/>
+          <w:lang w:bidi="fa-IR"/>
+        </w:rPr>
+        <w:t>برای تست بنچ مالتی پلکسر 4 به 1 چهار بیتی با کلاک مانند بدون کلاک عمل می کنیم با این تفاوت که بعد از ساخته شدن فایل تست بنچ بخش کلاک را حذف نمی</w:t>
+      </w:r>
+      <w:r>
+        <w:rPr>
+          <w:rFonts w:cs="B Nazanin" w:hint="cs"/>
+          <w:sz w:val="28"/>
+          <w:szCs w:val="28"/>
+          <w:rtl/>
+          <w:lang w:bidi="fa-IR"/>
+        </w:rPr>
+        <w:t xml:space="preserve"> </w:t>
+      </w:r>
+      <w:r>
+        <w:rPr>
+          <w:rFonts w:cs="B Nazanin" w:hint="cs"/>
+          <w:sz w:val="28"/>
+          <w:szCs w:val="28"/>
+          <w:rtl/>
+          <w:lang w:bidi="fa-IR"/>
+        </w:rPr>
+        <w:t>کنیم. مانند</w:t>
+      </w:r>
+      <w:r>
+        <w:rPr>
+          <w:rFonts w:cs="B Nazanin" w:hint="cs"/>
+          <w:sz w:val="28"/>
+          <w:szCs w:val="28"/>
+          <w:rtl/>
+          <w:lang w:bidi="fa-IR"/>
+        </w:rPr>
+        <w:t xml:space="preserve"> ماژول</w:t>
+      </w:r>
+      <w:r>
+        <w:rPr>
+          <w:rFonts w:cs="B Nazanin" w:hint="cs"/>
+          <w:sz w:val="28"/>
+          <w:szCs w:val="28"/>
+          <w:rtl/>
+          <w:lang w:bidi="fa-IR"/>
+        </w:rPr>
+        <w:t xml:space="preserve"> بدون کلاک با</w:t>
+      </w:r>
+      <w:r>
+        <w:rPr>
+          <w:rFonts w:cs="B Nazanin" w:hint="cs"/>
+          <w:sz w:val="28"/>
+          <w:szCs w:val="28"/>
+          <w:rtl/>
+          <w:lang w:bidi="fa-IR"/>
+        </w:rPr>
+        <w:t xml:space="preserve"> نقیض کردن خطوط سلکت و ورودی ها،</w:t>
+      </w:r>
+      <w:r>
+        <w:rPr>
+          <w:rFonts w:cs="B Nazanin" w:hint="cs"/>
+          <w:sz w:val="28"/>
+          <w:szCs w:val="28"/>
+          <w:rtl/>
+          <w:lang w:bidi="fa-IR"/>
+        </w:rPr>
+        <w:t xml:space="preserve">تست کیس های مختلف </w:t>
+      </w:r>
+      <w:r>
+        <w:rPr>
+          <w:rFonts w:cs="B Nazanin" w:hint="cs"/>
+          <w:sz w:val="28"/>
+          <w:szCs w:val="28"/>
+          <w:rtl/>
+          <w:lang w:bidi="fa-IR"/>
+        </w:rPr>
+        <w:t>را ایجاد و حال</w:t>
+      </w:r>
+      <w:r>
+        <w:rPr>
+          <w:rFonts w:cs="B Nazanin" w:hint="cs"/>
+          <w:sz w:val="28"/>
+          <w:szCs w:val="28"/>
+          <w:rtl/>
+          <w:lang w:bidi="fa-IR"/>
+        </w:rPr>
+        <w:t xml:space="preserve">ت </w:t>
+      </w:r>
+      <w:r>
+        <w:rPr>
+          <w:rFonts w:cs="B Nazanin" w:hint="cs"/>
+          <w:sz w:val="28"/>
+          <w:szCs w:val="28"/>
+          <w:rtl/>
+          <w:lang w:bidi="fa-IR"/>
+        </w:rPr>
+        <w:t xml:space="preserve">های </w:t>
+      </w:r>
+      <w:r>
+        <w:rPr>
+          <w:rFonts w:cs="B Nazanin" w:hint="cs"/>
+          <w:sz w:val="28"/>
+          <w:szCs w:val="28"/>
+          <w:rtl/>
+          <w:lang w:bidi="fa-IR"/>
+        </w:rPr>
+        <w:t>مختلف را بررسی می کنیم.</w:t>
+      </w:r>
+    </w:p>
+    <w:p>
+      <w:pPr>
+        <w:bidi/>
+        <w:rPr>
+          <w:lang w:bidi="fa-IR"/>
+        </w:rPr>
+      </w:pPr>
+    </w:p>
+    <w:p>
+      <w:pPr>
+        <w:keepNext/>
+        <w:bidi/>
+      </w:pPr>
+      <w:r>
+        <w:rPr>
+          <w:rFonts w:cs="Arial"/>
+          <w:noProof/>
+          <w:rtl/>
+        </w:rPr>
+        <w:drawing>
+          <wp:inline distT="0" distB="0" distL="0" distR="0">
+            <wp:extent cx="5943600" cy="2117630"/>
+            <wp:effectExtent l="0" t="0" r="0" b="0"/>
+            <wp:docPr id="19" name="Picture 19" descr="C:\Users\Amin\Pictures\Screenshots\Screenshot (340).png"/>
+            <wp:cNvGraphicFramePr>
+              <a:graphicFrameLocks xmlns:a="http://schemas.openxmlformats.org/drawingml/2006/main" noChangeAspect="1"/>
+            </wp:cNvGraphicFramePr>
+            <a:graphic xmlns:a="http://schemas.openxmlformats.org/drawingml/2006/main">
+              <a:graphicData uri="http://schemas.openxmlformats.org/drawingml/2006/picture">
+                <pic:pic xmlns:pic="http://schemas.openxmlformats.org/drawingml/2006/picture">
+                  <pic:nvPicPr>
+                    <pic:cNvPr id="0" name="Picture 15" descr="C:\Users\Amin\Pictures\Screenshots\Screenshot (340).png"/>
+                    <pic:cNvPicPr>
+                      <a:picLocks noChangeAspect="1" noChangeArrowheads="1"/>
+                    </pic:cNvPicPr>
+                  </pic:nvPicPr>
+                  <pic:blipFill>
+                    <a:blip r:embed="rId30" cstate="print">
+                      <a:extLst>
+                        <a:ext uri="{28A0092B-C50C-407E-A947-70E740481C1C}">
+                          <a14:useLocalDpi xmlns:a14="http://schemas.microsoft.com/office/drawing/2010/main" val="0"/>
+                        </a:ext>
+                      </a:extLst>
+                    </a:blip>
+                    <a:srcRect/>
+                    <a:stretch>
+                      <a:fillRect/>
+                    </a:stretch>
+                  </pic:blipFill>
+                  <pic:spPr bwMode="auto">
+                    <a:xfrm>
+                      <a:off x="0" y="0"/>
+                      <a:ext cx="5943600" cy="2117630"/>
+                    </a:xfrm>
+                    <a:prstGeom prst="rect">
+                      <a:avLst/>
+                    </a:prstGeom>
+                    <a:noFill/>
+                    <a:ln>
+                      <a:noFill/>
+                    </a:ln>
+                  </pic:spPr>
+                </pic:pic>
+              </a:graphicData>
+            </a:graphic>
+          </wp:inline>
+        </w:drawing>
+      </w:r>
+    </w:p>
+    <w:p>
+      <w:pPr>
+        <w:pStyle w:val="Caption"/>
+        <w:bidi/>
+        <w:jc w:val="center"/>
+        <w:rPr>
+          <w:rFonts w:cs="B Nazanin"/>
+          <w:color w:val="0070C0"/>
+          <w:sz w:val="28"/>
+          <w:szCs w:val="28"/>
+          <w:rtl/>
+          <w:lang w:bidi="fa-IR"/>
+        </w:rPr>
+      </w:pPr>
+      <w:r>
+        <w:rPr>
+          <w:rFonts w:cs="B Nazanin"/>
+          <w:color w:val="0070C0"/>
+          <w:sz w:val="28"/>
+          <w:szCs w:val="28"/>
+          <w:rtl/>
+        </w:rPr>
+        <w:t>تصو</w:t>
+      </w:r>
+      <w:r>
+        <w:rPr>
+          <w:rFonts w:cs="B Nazanin" w:hint="cs"/>
+          <w:color w:val="0070C0"/>
+          <w:sz w:val="28"/>
+          <w:szCs w:val="28"/>
+          <w:rtl/>
+        </w:rPr>
+        <w:t>ی</w:t>
+      </w:r>
+      <w:r>
+        <w:rPr>
+          <w:rFonts w:cs="B Nazanin" w:hint="eastAsia"/>
+          <w:color w:val="0070C0"/>
+          <w:sz w:val="28"/>
+          <w:szCs w:val="28"/>
+          <w:rtl/>
+        </w:rPr>
+        <w:t>ر</w:t>
+      </w:r>
+      <w:r>
+        <w:rPr>
+          <w:rFonts w:cs="B Nazanin"/>
+          <w:color w:val="0070C0"/>
+          <w:sz w:val="28"/>
+          <w:szCs w:val="28"/>
+          <w:rtl/>
+        </w:rPr>
+        <w:t xml:space="preserve"> </w:t>
+      </w:r>
+      <w:r>
+        <w:rPr>
+          <w:rFonts w:cs="B Nazanin"/>
+          <w:color w:val="0070C0"/>
+          <w:sz w:val="28"/>
+          <w:szCs w:val="28"/>
+        </w:rPr>
+        <w:t xml:space="preserve">23 </w:t>
+      </w:r>
+      <w:r>
+        <w:rPr>
+          <w:rFonts w:cs="B Nazanin" w:hint="cs"/>
+          <w:color w:val="0070C0"/>
+          <w:sz w:val="28"/>
+          <w:szCs w:val="28"/>
+          <w:rtl/>
+          <w:lang w:bidi="fa-IR"/>
+        </w:rPr>
+        <w:t xml:space="preserve"> - تست بنچ مالتی پلکسر 4 به 1 چهار بیتی</w:t>
+      </w:r>
+    </w:p>
+    <w:p>
+      <w:pPr>
+        <w:bidi/>
+        <w:rPr>
+          <w:rtl/>
+          <w:lang w:bidi="fa-IR"/>
+        </w:rPr>
+      </w:pPr>
+    </w:p>
+    <w:p>
+      <w:pPr>
+        <w:bidi/>
+        <w:rPr>
+          <w:rtl/>
+          <w:lang w:bidi="fa-IR"/>
+        </w:rPr>
+      </w:pPr>
+    </w:p>
+    <w:p>
+      <w:pPr>
+        <w:bidi/>
+        <w:rPr>
+          <w:rtl/>
+          <w:lang w:bidi="fa-IR"/>
+        </w:rPr>
+      </w:pPr>
+    </w:p>
+    <w:p>
+      <w:pPr>
+        <w:bidi/>
+        <w:rPr>
+          <w:rtl/>
+          <w:lang w:bidi="fa-IR"/>
+        </w:rPr>
+      </w:pPr>
+    </w:p>
+    <w:p>
+      <w:pPr>
+        <w:bidi/>
+        <w:rPr>
+          <w:rtl/>
+          <w:lang w:bidi="fa-IR"/>
+        </w:rPr>
+      </w:pPr>
+    </w:p>
+    <w:p>
+      <w:pPr>
+        <w:keepNext/>
+        <w:bidi/>
+        <w:jc w:val="center"/>
+      </w:pPr>
+      <w:r>
+        <w:rPr>
+          <w:rFonts w:cs="Arial"/>
+          <w:noProof/>
+          <w:rtl/>
+        </w:rPr>
+        <w:lastRenderedPageBreak/>
+        <w:drawing>
+          <wp:inline distT="0" distB="0" distL="0" distR="0">
+            <wp:extent cx="6003640" cy="2506980"/>
+            <wp:effectExtent l="0" t="0" r="0" b="7620"/>
+            <wp:docPr id="20" name="Picture 20" descr="C:\Users\Amin\Pictures\Screenshots\Screenshot (341).png"/>
+            <wp:cNvGraphicFramePr>
+              <a:graphicFrameLocks xmlns:a="http://schemas.openxmlformats.org/drawingml/2006/main" noChangeAspect="1"/>
+            </wp:cNvGraphicFramePr>
+            <a:graphic xmlns:a="http://schemas.openxmlformats.org/drawingml/2006/main">
+              <a:graphicData uri="http://schemas.openxmlformats.org/drawingml/2006/picture">
+                <pic:pic xmlns:pic="http://schemas.openxmlformats.org/drawingml/2006/picture">
+                  <pic:nvPicPr>
+                    <pic:cNvPr id="0" name="Picture 16" descr="C:\Users\Amin\Pictures\Screenshots\Screenshot (341).png"/>
+                    <pic:cNvPicPr>
+                      <a:picLocks noChangeAspect="1" noChangeArrowheads="1"/>
+                    </pic:cNvPicPr>
+                  </pic:nvPicPr>
+                  <pic:blipFill>
+                    <a:blip r:embed="rId31" cstate="print">
+                      <a:extLst>
+                        <a:ext uri="{28A0092B-C50C-407E-A947-70E740481C1C}">
+                          <a14:useLocalDpi xmlns:a14="http://schemas.microsoft.com/office/drawing/2010/main" val="0"/>
+                        </a:ext>
+                      </a:extLst>
+                    </a:blip>
+                    <a:srcRect/>
+                    <a:stretch>
+                      <a:fillRect/>
+                    </a:stretch>
+                  </pic:blipFill>
+                  <pic:spPr bwMode="auto">
+                    <a:xfrm>
+                      <a:off x="0" y="0"/>
+                      <a:ext cx="6019371" cy="2513549"/>
+                    </a:xfrm>
+                    <a:prstGeom prst="rect">
+                      <a:avLst/>
+                    </a:prstGeom>
+                    <a:noFill/>
+                    <a:ln>
+                      <a:noFill/>
+                    </a:ln>
+                  </pic:spPr>
+                </pic:pic>
+              </a:graphicData>
+            </a:graphic>
+          </wp:inline>
+        </w:drawing>
+      </w:r>
+    </w:p>
+    <w:p>
+      <w:pPr>
+        <w:pStyle w:val="Caption"/>
+        <w:bidi/>
+        <w:jc w:val="center"/>
+        <w:rPr>
+          <w:rFonts w:cs="B Nazanin"/>
+          <w:color w:val="0070C0"/>
+          <w:sz w:val="24"/>
+          <w:szCs w:val="24"/>
+          <w:rtl/>
+          <w:lang w:bidi="fa-IR"/>
+        </w:rPr>
+      </w:pPr>
+      <w:r>
+        <w:rPr>
+          <w:rFonts w:cs="B Nazanin"/>
+          <w:color w:val="0070C0"/>
+          <w:sz w:val="24"/>
+          <w:szCs w:val="24"/>
+          <w:rtl/>
+        </w:rPr>
+        <w:t>تصو</w:t>
+      </w:r>
+      <w:r>
+        <w:rPr>
+          <w:rFonts w:cs="B Nazanin" w:hint="cs"/>
+          <w:color w:val="0070C0"/>
+          <w:sz w:val="24"/>
+          <w:szCs w:val="24"/>
+          <w:rtl/>
+        </w:rPr>
+        <w:t>ی</w:t>
+      </w:r>
+      <w:r>
+        <w:rPr>
+          <w:rFonts w:cs="B Nazanin" w:hint="eastAsia"/>
+          <w:color w:val="0070C0"/>
+          <w:sz w:val="24"/>
+          <w:szCs w:val="24"/>
+          <w:rtl/>
+        </w:rPr>
+        <w:t>ر</w:t>
+      </w:r>
+      <w:r>
+        <w:rPr>
+          <w:rFonts w:cs="B Nazanin"/>
+          <w:color w:val="0070C0"/>
+          <w:sz w:val="24"/>
+          <w:szCs w:val="24"/>
+          <w:rtl/>
+        </w:rPr>
+        <w:t xml:space="preserve"> </w:t>
+      </w:r>
+      <w:r>
+        <w:rPr>
+          <w:rFonts w:cs="B Nazanin" w:hint="cs"/>
+          <w:color w:val="0070C0"/>
+          <w:sz w:val="24"/>
+          <w:szCs w:val="24"/>
+          <w:rtl/>
+        </w:rPr>
+        <w:t xml:space="preserve">24 - </w:t>
+      </w:r>
+      <w:r>
+        <w:rPr>
+          <w:rFonts w:cs="B Nazanin" w:hint="cs"/>
+          <w:color w:val="0070C0"/>
+          <w:sz w:val="24"/>
+          <w:szCs w:val="24"/>
+          <w:rtl/>
+          <w:lang w:bidi="fa-IR"/>
+        </w:rPr>
+        <w:t>شبیه سازی مالتی پلکسر 4 به 1 چهار بیتی</w:t>
+      </w:r>
+      <w:r>
+        <w:rPr>
+          <w:rFonts w:cs="B Nazanin" w:hint="cs"/>
+          <w:color w:val="0070C0"/>
+          <w:sz w:val="24"/>
+          <w:szCs w:val="24"/>
+          <w:rtl/>
+          <w:lang w:bidi="fa-IR"/>
+        </w:rPr>
+        <w:t xml:space="preserve"> با کلاک</w:t>
+      </w:r>
+      <w:r>
+        <w:rPr>
+          <w:rFonts w:cs="B Nazanin" w:hint="cs"/>
+          <w:color w:val="0070C0"/>
+          <w:sz w:val="24"/>
+          <w:szCs w:val="24"/>
+          <w:rtl/>
+          <w:lang w:bidi="fa-IR"/>
+        </w:rPr>
+        <w:t xml:space="preserve"> با استفاده از کد تست بنچ و اجرای تست کیس های متفاوت</w:t>
+      </w:r>
+    </w:p>
+    <w:p>
+      <w:pPr>
+        <w:bidi/>
+        <w:rPr>
+          <w:rtl/>
+          <w:lang w:bidi="fa-IR"/>
+        </w:rPr>
+      </w:pPr>
+    </w:p>
+    <w:p>
+      <w:pPr>
+        <w:bidi/>
+        <w:rPr>
+          <w:rFonts w:cs="2  Jadid"/>
+          <w:b/>
+          <w:bCs/>
+          <w:color w:val="FF0000"/>
+          <w:sz w:val="28"/>
+          <w:szCs w:val="28"/>
+          <w:rtl/>
+          <w:lang w:bidi="fa-IR"/>
+        </w:rPr>
+      </w:pPr>
+      <w:r>
+        <w:rPr>
+          <w:rFonts w:cs="2  Jadid" w:hint="cs"/>
+          <w:b/>
+          <w:bCs/>
+          <w:color w:val="FF0000"/>
+          <w:sz w:val="28"/>
+          <w:szCs w:val="28"/>
+          <w:rtl/>
+          <w:lang w:bidi="fa-IR"/>
+        </w:rPr>
+        <w:t>4</w:t>
+      </w:r>
+      <w:r>
+        <w:rPr>
+          <w:rFonts w:cs="2  Jadid" w:hint="cs"/>
+          <w:b/>
+          <w:bCs/>
+          <w:color w:val="FF0000"/>
+          <w:sz w:val="28"/>
+          <w:szCs w:val="28"/>
+          <w:rtl/>
+          <w:lang w:bidi="fa-IR"/>
+        </w:rPr>
+        <w:t xml:space="preserve">)پیاده سازی مالتی پلکسر </w:t>
+      </w:r>
+      <w:r>
+        <w:rPr>
+          <w:rFonts w:cs="2  Jadid" w:hint="cs"/>
+          <w:b/>
+          <w:bCs/>
+          <w:color w:val="FF0000"/>
+          <w:sz w:val="28"/>
+          <w:szCs w:val="28"/>
+          <w:rtl/>
+          <w:lang w:bidi="fa-IR"/>
+        </w:rPr>
+        <w:t>2 به 1 با کلاک:</w:t>
+      </w:r>
       <w:bookmarkStart w:id="0" w:name="_GoBack"/>
       <w:bookmarkEnd w:id="0"/>
     </w:p>
@@ -11912,23 +12945,14 @@
       <w:pPr>
         <w:bidi/>
         <w:rPr>
-          <w:lang w:bidi="fa-IR"/>
-        </w:rPr>
-      </w:pPr>
-    </w:p>
-    <w:p>
-      <w:pPr>
-        <w:pStyle w:val="Caption"/>
-        <w:bidi/>
-        <w:rPr>
           <w:rtl/>
           <w:lang w:bidi="fa-IR"/>
         </w:rPr>
       </w:pPr>
     </w:p>
     <w:sectPr>
-      <w:headerReference w:type="default" r:id="rId28"/>
-      <w:footerReference w:type="default" r:id="rId29"/>
+      <w:headerReference w:type="default" r:id="rId32"/>
+      <w:footerReference w:type="default" r:id="rId33"/>
       <w:pgSz w:w="12240" w:h="15840"/>
       <w:pgMar w:top="1440" w:right="1440" w:bottom="1440" w:left="1440" w:header="720" w:footer="720" w:gutter="0"/>
       <w:pgBorders w:offsetFrom="page">
@@ -12007,7 +13031,7 @@
           <w:rPr>
             <w:noProof/>
           </w:rPr>
-          <w:t>5</w:t>
+          <w:t>15</w:t>
         </w:r>
         <w:r>
           <w:rPr>
@@ -13328,7 +14352,7 @@
 </file>
 
 <file path=customXml/itemProps1.xml><?xml version="1.0" encoding="utf-8"?>
-<ds:datastoreItem xmlns:ds="http://schemas.openxmlformats.org/officeDocument/2006/customXml" ds:itemID="{79D16DA0-2841-4BE0-BBD0-6849DAEDFECB}">
+<ds:datastoreItem xmlns:ds="http://schemas.openxmlformats.org/officeDocument/2006/customXml" ds:itemID="{B3A3B269-3C0F-4A92-A7B1-C48EF94FF611}">
   <ds:schemaRefs>
     <ds:schemaRef ds:uri="http://schemas.openxmlformats.org/officeDocument/2006/bibliography"/>
   </ds:schemaRefs>

</xml_diff>

<commit_message>
fix some bugs in report
</commit_message>
<xml_diff>
--- a/گزارشکار های آز مدار/گزارشکار سوم/گزارشکار سوم.docx
+++ b/گزارشکار های آز مدار/گزارشکار سوم/گزارشکار سوم.docx
@@ -7160,16 +7160,16 @@
         <w:bidi/>
         <w:rPr>
           <w:rFonts w:cs="B Nazanin"/>
-          <w:sz w:val="28"/>
-          <w:szCs w:val="28"/>
+          <w:sz w:val="27"/>
+          <w:szCs w:val="27"/>
           <w:lang w:bidi="fa-IR"/>
         </w:rPr>
       </w:pPr>
       <w:r>
         <w:rPr>
           <w:rFonts w:cs="B Nazanin" w:hint="cs"/>
-          <w:sz w:val="28"/>
-          <w:szCs w:val="28"/>
+          <w:sz w:val="27"/>
+          <w:szCs w:val="27"/>
           <w:rtl/>
           <w:lang w:bidi="fa-IR"/>
         </w:rPr>
@@ -7179,8 +7179,8 @@
       <w:r>
         <w:rPr>
           <w:rFonts w:cs="B Nazanin" w:hint="cs"/>
-          <w:sz w:val="28"/>
-          <w:szCs w:val="28"/>
+          <w:sz w:val="27"/>
+          <w:szCs w:val="27"/>
           <w:u w:val="single"/>
           <w:rtl/>
           <w:lang w:bidi="fa-IR"/>
@@ -7190,8 +7190,8 @@
       <w:r>
         <w:rPr>
           <w:rFonts w:cs="B Nazanin" w:hint="cs"/>
-          <w:sz w:val="28"/>
-          <w:szCs w:val="28"/>
+          <w:sz w:val="27"/>
+          <w:szCs w:val="27"/>
           <w:rtl/>
           <w:lang w:bidi="fa-IR"/>
         </w:rPr>
@@ -7200,8 +7200,8 @@
       <w:r>
         <w:rPr>
           <w:rFonts w:cs="B Nazanin"/>
-          <w:sz w:val="28"/>
-          <w:szCs w:val="28"/>
+          <w:sz w:val="27"/>
+          <w:szCs w:val="27"/>
           <w:lang w:bidi="fa-IR"/>
         </w:rPr>
         <w:t>case</w:t>
@@ -7209,8 +7209,8 @@
       <w:r>
         <w:rPr>
           <w:rFonts w:cs="B Nazanin" w:hint="cs"/>
-          <w:sz w:val="28"/>
-          <w:szCs w:val="28"/>
+          <w:sz w:val="27"/>
+          <w:szCs w:val="27"/>
           <w:rtl/>
           <w:lang w:bidi="fa-IR"/>
         </w:rPr>
@@ -7219,8 +7219,8 @@
       <w:r>
         <w:rPr>
           <w:rFonts w:cs="B Nazanin"/>
-          <w:sz w:val="28"/>
-          <w:szCs w:val="28"/>
+          <w:sz w:val="27"/>
+          <w:szCs w:val="27"/>
           <w:lang w:bidi="fa-IR"/>
         </w:rPr>
         <w:t>case</w:t>
@@ -7228,8 +7228,8 @@
       <w:r>
         <w:rPr>
           <w:rFonts w:cs="B Nazanin" w:hint="cs"/>
-          <w:sz w:val="28"/>
-          <w:szCs w:val="28"/>
+          <w:sz w:val="27"/>
+          <w:szCs w:val="27"/>
           <w:rtl/>
           <w:lang w:bidi="fa-IR"/>
         </w:rPr>
@@ -7238,8 +7238,8 @@
       <w:r>
         <w:rPr>
           <w:rFonts w:cs="B Nazanin"/>
-          <w:sz w:val="28"/>
-          <w:szCs w:val="28"/>
+          <w:sz w:val="27"/>
+          <w:szCs w:val="27"/>
           <w:lang w:bidi="fa-IR"/>
         </w:rPr>
         <w:t>process</w:t>
@@ -7247,18 +7247,30 @@
       <w:r>
         <w:rPr>
           <w:rFonts w:cs="B Nazanin" w:hint="cs"/>
-          <w:sz w:val="28"/>
-          <w:szCs w:val="28"/>
-          <w:rtl/>
-          <w:lang w:bidi="fa-IR"/>
-        </w:rPr>
-        <w:t xml:space="preserve"> باشد که با هر بار تغییر خط انتخاب یا ورودی خروجی مطلوب انتخاب شود. اگر خط سلکت "00" باشد،</w:t>
+          <w:sz w:val="27"/>
+          <w:szCs w:val="27"/>
+          <w:rtl/>
+          <w:lang w:bidi="fa-IR"/>
+        </w:rPr>
+        <w:t xml:space="preserve"> باشد که با هر بار تغیی</w:t>
+      </w:r>
+      <w:bookmarkStart w:id="0" w:name="_GoBack"/>
+      <w:bookmarkEnd w:id="0"/>
+      <w:r>
+        <w:rPr>
+          <w:rFonts w:cs="B Nazanin" w:hint="cs"/>
+          <w:sz w:val="27"/>
+          <w:szCs w:val="27"/>
+          <w:rtl/>
+          <w:lang w:bidi="fa-IR"/>
+        </w:rPr>
+        <w:t>ر خط انتخاب یا ورودی خروجی مطلوب انتخاب شود. اگر خط سلکت "00" باشد،</w:t>
       </w:r>
       <w:r>
         <w:rPr>
           <w:rFonts w:cs="B Nazanin"/>
-          <w:sz w:val="28"/>
-          <w:szCs w:val="28"/>
+          <w:sz w:val="27"/>
+          <w:szCs w:val="27"/>
           <w:lang w:bidi="fa-IR"/>
         </w:rPr>
         <w:t>m</w:t>
@@ -7266,8 +7278,8 @@
       <w:r>
         <w:rPr>
           <w:rFonts w:cs="B Nazanin"/>
-          <w:sz w:val="28"/>
-          <w:szCs w:val="28"/>
+          <w:sz w:val="27"/>
+          <w:szCs w:val="27"/>
           <w:lang w:bidi="fa-IR"/>
         </w:rPr>
         <w:t>in0</w:t>
@@ -7275,8 +7287,8 @@
       <w:r>
         <w:rPr>
           <w:rFonts w:cs="B Nazanin" w:hint="cs"/>
-          <w:sz w:val="28"/>
-          <w:szCs w:val="28"/>
+          <w:sz w:val="27"/>
+          <w:szCs w:val="27"/>
           <w:rtl/>
           <w:lang w:bidi="fa-IR"/>
         </w:rPr>
@@ -7285,8 +7297,8 @@
       <w:r>
         <w:rPr>
           <w:rFonts w:cs="B Nazanin"/>
-          <w:sz w:val="28"/>
-          <w:szCs w:val="28"/>
+          <w:sz w:val="27"/>
+          <w:szCs w:val="27"/>
           <w:lang w:bidi="fa-IR"/>
         </w:rPr>
         <w:t>m</w:t>
@@ -7294,8 +7306,8 @@
       <w:r>
         <w:rPr>
           <w:rFonts w:cs="B Nazanin"/>
-          <w:sz w:val="28"/>
-          <w:szCs w:val="28"/>
+          <w:sz w:val="27"/>
+          <w:szCs w:val="27"/>
           <w:lang w:bidi="fa-IR"/>
         </w:rPr>
         <w:t>in1</w:t>
@@ -7303,8 +7315,8 @@
       <w:r>
         <w:rPr>
           <w:rFonts w:cs="B Nazanin" w:hint="cs"/>
-          <w:sz w:val="28"/>
-          <w:szCs w:val="28"/>
+          <w:sz w:val="27"/>
+          <w:szCs w:val="27"/>
           <w:rtl/>
           <w:lang w:bidi="fa-IR"/>
         </w:rPr>
@@ -7313,8 +7325,8 @@
       <w:r>
         <w:rPr>
           <w:rFonts w:cs="B Nazanin"/>
-          <w:sz w:val="28"/>
-          <w:szCs w:val="28"/>
+          <w:sz w:val="27"/>
+          <w:szCs w:val="27"/>
           <w:lang w:bidi="fa-IR"/>
         </w:rPr>
         <w:t>m</w:t>
@@ -7322,8 +7334,8 @@
       <w:r>
         <w:rPr>
           <w:rFonts w:cs="B Nazanin"/>
-          <w:sz w:val="28"/>
-          <w:szCs w:val="28"/>
+          <w:sz w:val="27"/>
+          <w:szCs w:val="27"/>
           <w:lang w:bidi="fa-IR"/>
         </w:rPr>
         <w:t>in2</w:t>
@@ -7331,8 +7343,8 @@
       <w:r>
         <w:rPr>
           <w:rFonts w:cs="B Nazanin" w:hint="cs"/>
-          <w:sz w:val="28"/>
-          <w:szCs w:val="28"/>
+          <w:sz w:val="27"/>
+          <w:szCs w:val="27"/>
           <w:rtl/>
           <w:lang w:bidi="fa-IR"/>
         </w:rPr>
@@ -7341,8 +7353,8 @@
       <w:r>
         <w:rPr>
           <w:rFonts w:cs="B Nazanin"/>
-          <w:sz w:val="28"/>
-          <w:szCs w:val="28"/>
+          <w:sz w:val="27"/>
+          <w:szCs w:val="27"/>
           <w:lang w:bidi="fa-IR"/>
         </w:rPr>
         <w:t>m</w:t>
@@ -7350,8 +7362,8 @@
       <w:r>
         <w:rPr>
           <w:rFonts w:cs="B Nazanin"/>
-          <w:sz w:val="28"/>
-          <w:szCs w:val="28"/>
+          <w:sz w:val="27"/>
+          <w:szCs w:val="27"/>
           <w:lang w:bidi="fa-IR"/>
         </w:rPr>
         <w:t>in3</w:t>
@@ -7359,12 +7371,22 @@
       <w:r>
         <w:rPr>
           <w:rFonts w:cs="B Nazanin" w:hint="cs"/>
-          <w:sz w:val="28"/>
-          <w:szCs w:val="28"/>
-          <w:rtl/>
-          <w:lang w:bidi="fa-IR"/>
-        </w:rPr>
-        <w:t xml:space="preserve"> (پورت چهارم ورودی) به خروجی منتقل میشود.(تصویر 6)</w:t>
+          <w:sz w:val="27"/>
+          <w:szCs w:val="27"/>
+          <w:rtl/>
+          <w:lang w:bidi="fa-IR"/>
+        </w:rPr>
+        <w:t xml:space="preserve"> (پورت چهارم ورو</w:t>
+      </w:r>
+      <w:r>
+        <w:rPr>
+          <w:rFonts w:cs="B Nazanin" w:hint="cs"/>
+          <w:sz w:val="27"/>
+          <w:szCs w:val="27"/>
+          <w:rtl/>
+          <w:lang w:bidi="fa-IR"/>
+        </w:rPr>
+        <w:t>دی) به خروجی منتقل میشود و اگر به دلایلی مثل وصل نبودن پورت به سخت افزار و ... مقادیر خطوط انتخاب غیر از این ها بودند مقداری را برای از کار نیفتادن مدار به خروجی منتقل میکنیم.(تصویر 6 و جدول 2)</w:t>
       </w:r>
     </w:p>
     <w:p>
@@ -7387,8 +7409,8 @@
         </w:rPr>
         <w:drawing>
           <wp:inline distT="0" distB="0" distL="0" distR="0">
-            <wp:extent cx="5943600" cy="2175338"/>
-            <wp:effectExtent l="0" t="0" r="0" b="0"/>
+            <wp:extent cx="5973699" cy="2186354"/>
+            <wp:effectExtent l="0" t="0" r="8255" b="4445"/>
             <wp:docPr id="200" name="Picture 200" descr="C:\Users\Amin\Pictures\Screenshots\Screenshot (323).png"/>
             <wp:cNvGraphicFramePr>
               <a:graphicFrameLocks xmlns:a="http://schemas.openxmlformats.org/drawingml/2006/main" noChangeAspect="1"/>
@@ -7418,7 +7440,7 @@
                   <pic:spPr bwMode="auto">
                     <a:xfrm>
                       <a:off x="0" y="0"/>
-                      <a:ext cx="5943600" cy="2175338"/>
+                      <a:ext cx="6011541" cy="2200204"/>
                     </a:xfrm>
                     <a:prstGeom prst="rect">
                       <a:avLst/>
@@ -7637,8 +7659,8 @@
         </w:rPr>
         <w:drawing>
           <wp:inline distT="0" distB="0" distL="0" distR="0">
-            <wp:extent cx="5943600" cy="2107748"/>
-            <wp:effectExtent l="0" t="0" r="0" b="6985"/>
+            <wp:extent cx="5607050" cy="1988399"/>
+            <wp:effectExtent l="0" t="0" r="0" b="0"/>
             <wp:docPr id="201" name="Picture 201" descr="C:\Users\Amin\Pictures\Screenshots\Screenshot (324).png"/>
             <wp:cNvGraphicFramePr>
               <a:graphicFrameLocks xmlns:a="http://schemas.openxmlformats.org/drawingml/2006/main" noChangeAspect="1"/>
@@ -7668,7 +7690,7 @@
                   <pic:spPr bwMode="auto">
                     <a:xfrm>
                       <a:off x="0" y="0"/>
-                      <a:ext cx="5943600" cy="2107748"/>
+                      <a:ext cx="5614298" cy="1990969"/>
                     </a:xfrm>
                     <a:prstGeom prst="rect">
                       <a:avLst/>
@@ -10279,21 +10301,21 @@
       <w:pPr>
         <w:bidi/>
         <w:rPr>
+          <w:rFonts w:cs="B Nazanin"/>
+          <w:sz w:val="28"/>
+          <w:szCs w:val="28"/>
+          <w:rtl/>
+          <w:lang w:bidi="fa-IR"/>
+        </w:rPr>
+      </w:pPr>
+      <w:r>
+        <w:rPr>
           <w:rFonts w:cs="B Nazanin" w:hint="cs"/>
           <w:sz w:val="28"/>
           <w:szCs w:val="28"/>
           <w:rtl/>
           <w:lang w:bidi="fa-IR"/>
         </w:rPr>
-      </w:pPr>
-      <w:r>
-        <w:rPr>
-          <w:rFonts w:cs="B Nazanin" w:hint="cs"/>
-          <w:sz w:val="28"/>
-          <w:szCs w:val="28"/>
-          <w:rtl/>
-          <w:lang w:bidi="fa-IR"/>
-        </w:rPr>
         <w:t>در این مدار باید 4 عدد چهاربیتی وارد کرده و با توجه به مقادیر خط انتخاب یکی از این اعداد 4 بیت به خروجی منتقل می شوند.</w:t>
       </w:r>
     </w:p>
@@ -10301,7 +10323,7 @@
       <w:pPr>
         <w:bidi/>
         <w:rPr>
-          <w:rFonts w:cs="B Nazanin" w:hint="cs"/>
+          <w:rFonts w:cs="B Nazanin"/>
           <w:sz w:val="28"/>
           <w:szCs w:val="28"/>
           <w:rtl/>
@@ -10505,7 +10527,7 @@
         <w:bidi/>
         <w:jc w:val="center"/>
         <w:rPr>
-          <w:rFonts w:cs="B Nazanin" w:hint="cs"/>
+          <w:rFonts w:cs="B Nazanin"/>
           <w:b/>
           <w:bCs/>
           <w:color w:val="FF0000"/>
@@ -11360,7 +11382,7 @@
       <w:pPr>
         <w:bidi/>
         <w:rPr>
-          <w:rFonts w:cs="B Nazanin" w:hint="cs"/>
+          <w:rFonts w:cs="B Nazanin"/>
           <w:sz w:val="28"/>
           <w:szCs w:val="28"/>
           <w:rtl/>
@@ -12202,7 +12224,7 @@
         <w:bidi/>
         <w:jc w:val="center"/>
         <w:rPr>
-          <w:rFonts w:cs="B Nazanin" w:hint="cs"/>
+          <w:rFonts w:cs="B Nazanin"/>
           <w:b/>
           <w:bCs/>
           <w:color w:val="0070C0"/>
@@ -13034,7 +13056,7 @@
       <w:pPr>
         <w:bidi/>
         <w:rPr>
-          <w:rFonts w:asciiTheme="minorBidi" w:hAnsiTheme="minorBidi" w:cs="B Nazanin" w:hint="cs"/>
+          <w:rFonts w:asciiTheme="minorBidi" w:hAnsiTheme="minorBidi" w:cs="B Nazanin"/>
           <w:sz w:val="28"/>
           <w:szCs w:val="28"/>
           <w:rtl/>
@@ -14945,19 +14967,37 @@
           <w:lang w:bidi="fa-IR"/>
         </w:rPr>
       </w:pPr>
-      <w:bookmarkStart w:id="0" w:name="_GoBack"/>
     </w:p>
     <w:p>
       <w:pPr>
         <w:bidi/>
         <w:rPr>
+          <w:rFonts w:cs="B Nazanin"/>
+          <w:sz w:val="28"/>
+          <w:szCs w:val="28"/>
+          <w:rtl/>
+          <w:lang w:bidi="fa-IR"/>
+        </w:rPr>
+      </w:pPr>
+      <w:r>
+        <w:rPr>
           <w:rFonts w:cs="B Nazanin" w:hint="cs"/>
           <w:sz w:val="28"/>
           <w:szCs w:val="28"/>
           <w:rtl/>
           <w:lang w:bidi="fa-IR"/>
         </w:rPr>
-      </w:pPr>
+        <w:t xml:space="preserve">پیاده سازی کد مالتی پلکسر 2 به 1 تک بیتی مانند 4 به 1 است با این تفاوت که در 2 به 1، دو پورت ورودی و یک خط انتخاب داریم و در بخش </w:t>
+      </w:r>
+      <w:r>
+        <w:rPr>
+          <w:rFonts w:cs="B Nazanin"/>
+          <w:sz w:val="28"/>
+          <w:szCs w:val="28"/>
+          <w:lang w:bidi="fa-IR"/>
+        </w:rPr>
+        <w:t>case</w:t>
+      </w:r>
       <w:r>
         <w:rPr>
           <w:rFonts w:cs="B Nazanin" w:hint="cs"/>
@@ -14966,7 +15006,17 @@
           <w:rtl/>
           <w:lang w:bidi="fa-IR"/>
         </w:rPr>
-        <w:t xml:space="preserve">پیاده سازی کد مالتی پلکسر 2 به 1 تک بیتی مانند 4 به 1 است با این تفاوت که در 2 به 1، دو پورت ورودی و یک خط انتخاب داریم و در بخش </w:t>
+        <w:t>،فقط دو شرط را بررسی میکنیم.زمانی که خط انتخاب برابر</w:t>
+      </w:r>
+      <w:r>
+        <w:rPr>
+          <w:rFonts w:cs="B Nazanin" w:hint="cs"/>
+          <w:sz w:val="28"/>
+          <w:szCs w:val="28"/>
+          <w:rtl/>
+          <w:lang w:bidi="fa-IR"/>
+        </w:rPr>
+        <w:t xml:space="preserve">"0" باشد،خروجی برابر </w:t>
       </w:r>
       <w:r>
         <w:rPr>
@@ -14975,7 +15025,7 @@
           <w:szCs w:val="28"/>
           <w:lang w:bidi="fa-IR"/>
         </w:rPr>
-        <w:t>case</w:t>
+        <w:t>min0</w:t>
       </w:r>
       <w:r>
         <w:rPr>
@@ -14985,7 +15035,16 @@
           <w:rtl/>
           <w:lang w:bidi="fa-IR"/>
         </w:rPr>
-        <w:t>،فقط دو شرط را بررسی میکنیم.زمانی که خط انتخاب برابر</w:t>
+        <w:t xml:space="preserve"> است و زمانی که خط انتخاب برابر"1" باشد،خروجی برابر </w:t>
+      </w:r>
+      <w:r>
+        <w:rPr>
+          <w:rFonts w:cs="B Nazanin"/>
+          <w:sz w:val="28"/>
+          <w:szCs w:val="28"/>
+          <w:lang w:bidi="fa-IR"/>
+        </w:rPr>
+        <w:t>min1</w:t>
       </w:r>
       <w:r>
         <w:rPr>
@@ -14995,48 +15054,9 @@
           <w:rtl/>
           <w:lang w:bidi="fa-IR"/>
         </w:rPr>
-        <w:t xml:space="preserve">"0" باشد،خروجی برابر </w:t>
-      </w:r>
-      <w:r>
-        <w:rPr>
-          <w:rFonts w:cs="B Nazanin"/>
-          <w:sz w:val="28"/>
-          <w:szCs w:val="28"/>
-          <w:lang w:bidi="fa-IR"/>
-        </w:rPr>
-        <w:t>min0</w:t>
-      </w:r>
-      <w:r>
-        <w:rPr>
-          <w:rFonts w:cs="B Nazanin" w:hint="cs"/>
-          <w:sz w:val="28"/>
-          <w:szCs w:val="28"/>
-          <w:rtl/>
-          <w:lang w:bidi="fa-IR"/>
-        </w:rPr>
-        <w:t xml:space="preserve"> است و زمانی که خط انتخاب برابر"1" باشد،خروجی برابر </w:t>
-      </w:r>
-      <w:r>
-        <w:rPr>
-          <w:rFonts w:cs="B Nazanin"/>
-          <w:sz w:val="28"/>
-          <w:szCs w:val="28"/>
-          <w:lang w:bidi="fa-IR"/>
-        </w:rPr>
-        <w:t>min1</w:t>
-      </w:r>
-      <w:r>
-        <w:rPr>
-          <w:rFonts w:cs="B Nazanin" w:hint="cs"/>
-          <w:sz w:val="28"/>
-          <w:szCs w:val="28"/>
-          <w:rtl/>
-          <w:lang w:bidi="fa-IR"/>
-        </w:rPr>
         <w:t xml:space="preserve"> است</w:t>
       </w:r>
     </w:p>
-    <w:bookmarkEnd w:id="0"/>
     <w:p>
       <w:pPr>
         <w:bidi/>
@@ -15700,19 +15720,7 @@
           <w:szCs w:val="28"/>
           <w:rtl/>
         </w:rPr>
-        <w:t>28</w:t>
-      </w:r>
-      <w:r>
-        <w:rPr>
-          <w:rFonts w:cs="B Nazanin" w:hint="cs"/>
-          <w:b/>
-          <w:bCs/>
-          <w:color w:val="0070C0"/>
-          <w:sz w:val="28"/>
-          <w:szCs w:val="28"/>
-          <w:rtl/>
-        </w:rPr>
-        <w:t xml:space="preserve"> - </w:t>
+        <w:t xml:space="preserve">28 - </w:t>
       </w:r>
       <w:r>
         <w:rPr>
@@ -15819,7 +15827,7 @@
           <w:rPr>
             <w:noProof/>
           </w:rPr>
-          <w:t>18</w:t>
+          <w:t>6</w:t>
         </w:r>
         <w:r>
           <w:rPr>
@@ -15889,6 +15897,7 @@
           <w:docPartUnique/>
         </w:docPartObj>
       </w:sdtPr>
+      <w:sdtEndPr/>
       <w:sdtContent>
         <w:r>
           <w:rPr>
@@ -17139,7 +17148,7 @@
 </file>
 
 <file path=customXml/itemProps1.xml><?xml version="1.0" encoding="utf-8"?>
-<ds:datastoreItem xmlns:ds="http://schemas.openxmlformats.org/officeDocument/2006/customXml" ds:itemID="{729907FC-1AE3-4A6A-83DA-4A436AA8D64A}">
+<ds:datastoreItem xmlns:ds="http://schemas.openxmlformats.org/officeDocument/2006/customXml" ds:itemID="{2880F5E4-2B84-461C-89E8-569D437383A4}">
   <ds:schemaRefs>
     <ds:schemaRef ds:uri="http://schemas.openxmlformats.org/officeDocument/2006/bibliography"/>
   </ds:schemaRefs>

</xml_diff>